<commit_message>
Actualización Avance por rol 4
</commit_message>
<xml_diff>
--- a/Avances Por Rol 4.docx
+++ b/Avances Por Rol 4.docx
@@ -377,10 +377,7 @@
               <w:cnfStyle w:val="000000100000"/>
             </w:pPr>
             <w:r>
-              <w:t xml:space="preserve">Especificación de los Casos de Uso del Sprint </w:t>
-            </w:r>
-            <w:r>
-              <w:t>1</w:t>
+              <w:t>Especificación de los Casos de Uso del Sprint 1</w:t>
             </w:r>
           </w:p>
         </w:tc>
@@ -742,10 +739,10 @@
               <w:cnfStyle w:val="000000100000"/>
             </w:pPr>
             <w:r>
-              <w:t>23/06</w:t>
-            </w:r>
-            <w:r>
-              <w:t>/2014</w:t>
+              <w:t>16</w:t>
+            </w:r>
+            <w:r>
+              <w:t>/06/2014</w:t>
             </w:r>
           </w:p>
         </w:tc>
@@ -1625,7 +1622,10 @@
               <w:cnfStyle w:val="000000100000"/>
             </w:pPr>
             <w:r>
-              <w:t>23/06/2014</w:t>
+              <w:t>16</w:t>
+            </w:r>
+            <w:r>
+              <w:t>/06/2014</w:t>
             </w:r>
           </w:p>
         </w:tc>
@@ -2255,10 +2255,7 @@
               <w:cnfStyle w:val="000000000000"/>
             </w:pPr>
             <w:r>
-              <w:t xml:space="preserve">Especificación de los Casos de Uso del Sprint </w:t>
-            </w:r>
-            <w:r>
-              <w:t>4</w:t>
+              <w:t>Especificación de los Casos de Uso del Sprint 4</w:t>
             </w:r>
           </w:p>
         </w:tc>
@@ -2615,7 +2612,10 @@
               <w:cnfStyle w:val="000000000000"/>
             </w:pPr>
             <w:r>
-              <w:t>23/06/2014</w:t>
+              <w:t>09</w:t>
+            </w:r>
+            <w:r>
+              <w:t>/06/2014</w:t>
             </w:r>
           </w:p>
         </w:tc>
@@ -2657,7 +2657,7 @@
               <w:cnfStyle w:val="000000100000"/>
             </w:pPr>
             <w:r>
-              <w:t>09</w:t>
+              <w:t>16</w:t>
             </w:r>
             <w:r>
               <w:t>/06/2014</w:t>
@@ -3238,10 +3238,7 @@
               <w:cnfStyle w:val="000000000000"/>
             </w:pPr>
             <w:r>
-              <w:t xml:space="preserve">Especificación de los Casos de Uso del Sprint </w:t>
-            </w:r>
-            <w:r>
-              <w:t>2</w:t>
+              <w:t>Especificación de los Casos de Uso del Sprint 2</w:t>
             </w:r>
           </w:p>
         </w:tc>
@@ -3521,7 +3518,10 @@
               <w:cnfStyle w:val="000000000000"/>
             </w:pPr>
             <w:r>
-              <w:t>23/06/2014</w:t>
+              <w:t>09</w:t>
+            </w:r>
+            <w:r>
+              <w:t>/06/2014</w:t>
             </w:r>
           </w:p>
         </w:tc>
@@ -3563,7 +3563,10 @@
               <w:cnfStyle w:val="000000100000"/>
             </w:pPr>
             <w:r>
-              <w:t>09/06/2014</w:t>
+              <w:t>16</w:t>
+            </w:r>
+            <w:r>
+              <w:t>/06/2014</w:t>
             </w:r>
           </w:p>
         </w:tc>
@@ -3602,7 +3605,10 @@
               <w:cnfStyle w:val="000000000000"/>
             </w:pPr>
             <w:r>
-              <w:t>23/06/2014</w:t>
+              <w:t>09</w:t>
+            </w:r>
+            <w:r>
+              <w:t>/06/2014</w:t>
             </w:r>
           </w:p>
         </w:tc>
@@ -3861,7 +3867,7 @@
                   <a:blip r:embed="rId1">
                     <a:extLst>
                       <a:ext uri="{28A0092B-C50C-407E-A947-70E740481C1C}">
-                        <a14:useLocalDpi xmlns:a14="http://schemas.microsoft.com/office/drawing/2010/main" xmlns:wps="http://schemas.microsoft.com/office/word/2010/wordprocessingShape" xmlns:wpi="http://schemas.microsoft.com/office/word/2010/wordprocessingInk" xmlns:wpg="http://schemas.microsoft.com/office/word/2010/wordprocessingGroup" xmlns:w14="http://schemas.microsoft.com/office/word/2010/wordml" xmlns:w="http://schemas.openxmlformats.org/wordprocessingml/2006/main" xmlns:w10="urn:schemas-microsoft-com:office:word" xmlns:wp14="http://schemas.microsoft.com/office/word/2010/wordprocessingDrawing" xmlns:v="urn:schemas-microsoft-com:vml" xmlns:o="urn:schemas-microsoft-com:office:office" xmlns:mc="http://schemas.openxmlformats.org/markup-compatibility/2006" xmlns:wpc="http://schemas.microsoft.com/office/word/2010/wordprocessingCanvas" xmlns="" val="0"/>
+                        <a14:useLocalDpi xmlns="" xmlns:wpc="http://schemas.microsoft.com/office/word/2010/wordprocessingCanvas" xmlns:mc="http://schemas.openxmlformats.org/markup-compatibility/2006" xmlns:o="urn:schemas-microsoft-com:office:office" xmlns:v="urn:schemas-microsoft-com:vml" xmlns:wp14="http://schemas.microsoft.com/office/word/2010/wordprocessingDrawing" xmlns:w10="urn:schemas-microsoft-com:office:word" xmlns:w="http://schemas.openxmlformats.org/wordprocessingml/2006/main" xmlns:w14="http://schemas.microsoft.com/office/word/2010/wordml" xmlns:wpg="http://schemas.microsoft.com/office/word/2010/wordprocessingGroup" xmlns:wpi="http://schemas.microsoft.com/office/word/2010/wordprocessingInk" xmlns:wps="http://schemas.microsoft.com/office/word/2010/wordprocessingShape" xmlns:a14="http://schemas.microsoft.com/office/drawing/2010/main" val="0"/>
                       </a:ext>
                     </a:extLst>
                   </a:blip>

</xml_diff>